<commit_message>
Especificações das telas feitas.
</commit_message>
<xml_diff>
--- a/Requisitos/Casos de Uso - Especificação a nivel de sistema/CSU01-Autenticar Usuário.docx
+++ b/Requisitos/Casos de Uso - Especificação a nivel de sistema/CSU01-Autenticar Usuário.docx
@@ -654,6 +654,15 @@
             <w:r>
               <w:rPr>
                 <w:rFonts w:ascii="Times New Roman" w:eastAsia="Times New Roman" w:hAnsi="Times New Roman" w:cs="Times New Roman"/>
+                <w:color w:val="FF0000"/>
+                <w:sz w:val="28"/>
+                <w:szCs w:val="28"/>
+              </w:rPr>
+              <w:t xml:space="preserve"> - Login</w:t>
+            </w:r>
+            <w:r>
+              <w:rPr>
+                <w:rFonts w:ascii="Times New Roman" w:eastAsia="Times New Roman" w:hAnsi="Times New Roman" w:cs="Times New Roman"/>
                 <w:sz w:val="28"/>
                 <w:szCs w:val="28"/>
               </w:rPr>
@@ -791,7 +800,7 @@
     </w:p>
     <w:tbl>
       <w:tblPr>
-        <w:tblW w:w="0" w:type="auto"/>
+        <w:tblW w:w="9348" w:type="dxa"/>
         <w:tblBorders>
           <w:top w:val="single" w:sz="6" w:space="0" w:color="auto"/>
           <w:left w:val="single" w:sz="6" w:space="0" w:color="auto"/>
@@ -804,7 +813,7 @@
       <w:tblGrid>
         <w:gridCol w:w="3005"/>
         <w:gridCol w:w="3005"/>
-        <w:gridCol w:w="3005"/>
+        <w:gridCol w:w="3338"/>
       </w:tblGrid>
       <w:tr>
         <w:trPr>
@@ -812,7 +821,7 @@
         </w:trPr>
         <w:tc>
           <w:tcPr>
-            <w:tcW w:w="9015" w:type="dxa"/>
+            <w:tcW w:w="9348" w:type="dxa"/>
             <w:gridSpan w:val="3"/>
             <w:tcBorders>
               <w:top w:val="single" w:sz="6" w:space="0" w:color="auto"/>
@@ -911,7 +920,7 @@
         </w:tc>
         <w:tc>
           <w:tcPr>
-            <w:tcW w:w="3005" w:type="dxa"/>
+            <w:tcW w:w="3338" w:type="dxa"/>
             <w:tcBorders>
               <w:top w:val="single" w:sz="6" w:space="0" w:color="auto"/>
               <w:left w:val="single" w:sz="6" w:space="0" w:color="auto"/>
@@ -1000,7 +1009,7 @@
         </w:tc>
         <w:tc>
           <w:tcPr>
-            <w:tcW w:w="3005" w:type="dxa"/>
+            <w:tcW w:w="3338" w:type="dxa"/>
             <w:tcBorders>
               <w:top w:val="single" w:sz="6" w:space="0" w:color="auto"/>
               <w:left w:val="single" w:sz="6" w:space="0" w:color="auto"/>
@@ -1052,6 +1061,12 @@
                 <w:rFonts w:ascii="Times New Roman" w:eastAsia="Times New Roman" w:hAnsi="Times New Roman" w:cs="Times New Roman"/>
               </w:rPr>
             </w:pPr>
+            <w:r>
+              <w:rPr>
+                <w:rFonts w:ascii="Times New Roman" w:eastAsia="Times New Roman" w:hAnsi="Times New Roman" w:cs="Times New Roman"/>
+              </w:rPr>
+              <w:t xml:space="preserve">              26/06/2025</w:t>
+            </w:r>
           </w:p>
         </w:tc>
         <w:tc>
@@ -1070,16 +1085,21 @@
           </w:tcPr>
           <w:p>
             <w:pPr>
-              <w:jc w:val="center"/>
-              <w:rPr>
-                <w:rFonts w:ascii="Times New Roman" w:eastAsia="Times New Roman" w:hAnsi="Times New Roman" w:cs="Times New Roman"/>
-              </w:rPr>
-            </w:pPr>
-          </w:p>
-        </w:tc>
-        <w:tc>
-          <w:tcPr>
-            <w:tcW w:w="3005" w:type="dxa"/>
+              <w:rPr>
+                <w:rFonts w:ascii="Times New Roman" w:eastAsia="Times New Roman" w:hAnsi="Times New Roman" w:cs="Times New Roman"/>
+              </w:rPr>
+            </w:pPr>
+            <w:r>
+              <w:rPr>
+                <w:rFonts w:ascii="Times New Roman" w:eastAsia="Times New Roman" w:hAnsi="Times New Roman" w:cs="Times New Roman"/>
+              </w:rPr>
+              <w:t xml:space="preserve">              João Pedro </w:t>
+            </w:r>
+          </w:p>
+        </w:tc>
+        <w:tc>
+          <w:tcPr>
+            <w:tcW w:w="3338" w:type="dxa"/>
             <w:tcBorders>
               <w:top w:val="single" w:sz="6" w:space="0" w:color="auto"/>
               <w:left w:val="single" w:sz="6" w:space="0" w:color="auto"/>
@@ -1097,6 +1117,12 @@
                 <w:rFonts w:ascii="Times New Roman" w:eastAsia="Times New Roman" w:hAnsi="Times New Roman" w:cs="Times New Roman"/>
               </w:rPr>
             </w:pPr>
+            <w:r>
+              <w:rPr>
+                <w:rFonts w:ascii="Times New Roman" w:eastAsia="Times New Roman" w:hAnsi="Times New Roman" w:cs="Times New Roman"/>
+              </w:rPr>
+              <w:t xml:space="preserve">        Especificação das telas</w:t>
+            </w:r>
           </w:p>
         </w:tc>
       </w:tr>

</xml_diff>

<commit_message>
Todos os arquivos incluídos sem falta.
</commit_message>
<xml_diff>
--- a/Requisitos/Casos de Uso - Especificação a nivel de sistema/CSU01-Autenticar Usuário.docx
+++ b/Requisitos/Casos de Uso - Especificação a nivel de sistema/CSU01-Autenticar Usuário.docx
@@ -597,41 +597,27 @@
           </w:tcPr>
           <w:p>
             <w:pPr>
-              <w:pStyle w:val="PargrafodaLista"/>
-              <w:numPr>
-                <w:ilvl w:val="0"/>
-                <w:numId w:val="1"/>
-              </w:numPr>
-              <w:rPr>
-                <w:rFonts w:ascii="Times New Roman" w:eastAsia="Times New Roman" w:hAnsi="Times New Roman" w:cs="Times New Roman"/>
-                <w:sz w:val="28"/>
-                <w:szCs w:val="28"/>
-              </w:rPr>
-            </w:pPr>
-            <w:r>
-              <w:rPr>
-                <w:rFonts w:ascii="Times New Roman" w:eastAsia="Times New Roman" w:hAnsi="Times New Roman" w:cs="Times New Roman"/>
-                <w:sz w:val="28"/>
-                <w:szCs w:val="28"/>
-              </w:rPr>
-              <w:t>Ator acessa aplicativo.</w:t>
-            </w:r>
-          </w:p>
-          <w:p>
-            <w:pPr>
-              <w:rPr>
-                <w:rFonts w:ascii="Times New Roman" w:eastAsia="Times New Roman" w:hAnsi="Times New Roman" w:cs="Times New Roman"/>
-                <w:sz w:val="28"/>
-                <w:szCs w:val="28"/>
-              </w:rPr>
-            </w:pPr>
-            <w:r>
-              <w:rPr>
-                <w:rFonts w:ascii="Times New Roman" w:eastAsia="Times New Roman" w:hAnsi="Times New Roman" w:cs="Times New Roman"/>
-                <w:sz w:val="28"/>
-                <w:szCs w:val="28"/>
-              </w:rPr>
-              <w:t>2. Sistema exibe tela para autenticar usuário (</w:t>
+              <w:rPr>
+                <w:rFonts w:ascii="Times New Roman" w:eastAsia="Times New Roman" w:hAnsi="Times New Roman" w:cs="Times New Roman"/>
+                <w:sz w:val="28"/>
+                <w:szCs w:val="28"/>
+              </w:rPr>
+            </w:pPr>
+            <w:r>
+              <w:rPr>
+                <w:rFonts w:ascii="Times New Roman" w:eastAsia="Times New Roman" w:hAnsi="Times New Roman" w:cs="Times New Roman"/>
+                <w:sz w:val="28"/>
+                <w:szCs w:val="28"/>
+              </w:rPr>
+              <w:t>1</w:t>
+            </w:r>
+            <w:r>
+              <w:rPr>
+                <w:rFonts w:ascii="Times New Roman" w:eastAsia="Times New Roman" w:hAnsi="Times New Roman" w:cs="Times New Roman"/>
+                <w:sz w:val="28"/>
+                <w:szCs w:val="28"/>
+              </w:rPr>
+              <w:t>. Sistema exibe tela para autenticar usuário (</w:t>
             </w:r>
             <w:r>
               <w:rPr>
@@ -654,6 +640,15 @@
             <w:r>
               <w:rPr>
                 <w:rFonts w:ascii="Times New Roman" w:eastAsia="Times New Roman" w:hAnsi="Times New Roman" w:cs="Times New Roman"/>
+                <w:color w:val="FF0000"/>
+                <w:sz w:val="28"/>
+                <w:szCs w:val="28"/>
+              </w:rPr>
+              <w:t xml:space="preserve"> - Login</w:t>
+            </w:r>
+            <w:r>
+              <w:rPr>
+                <w:rFonts w:ascii="Times New Roman" w:eastAsia="Times New Roman" w:hAnsi="Times New Roman" w:cs="Times New Roman"/>
                 <w:sz w:val="28"/>
                 <w:szCs w:val="28"/>
               </w:rPr>
@@ -674,24 +669,64 @@
                 <w:sz w:val="28"/>
                 <w:szCs w:val="28"/>
               </w:rPr>
-              <w:t>3. Ator preenche os campos de CPF e senha e aperta em “Entrar”.</w:t>
-            </w:r>
-          </w:p>
-          <w:p>
-            <w:pPr>
-              <w:rPr>
-                <w:rFonts w:ascii="Times New Roman" w:eastAsia="Times New Roman" w:hAnsi="Times New Roman" w:cs="Times New Roman"/>
-                <w:sz w:val="28"/>
-                <w:szCs w:val="28"/>
-              </w:rPr>
-            </w:pPr>
-            <w:r>
-              <w:rPr>
-                <w:rFonts w:ascii="Times New Roman" w:eastAsia="Times New Roman" w:hAnsi="Times New Roman" w:cs="Times New Roman"/>
-                <w:sz w:val="28"/>
-                <w:szCs w:val="28"/>
-              </w:rPr>
-              <w:t>4. Sistema reconhece a conta e valida informações</w:t>
+              <w:t>2</w:t>
+            </w:r>
+            <w:r>
+              <w:rPr>
+                <w:rFonts w:ascii="Times New Roman" w:eastAsia="Times New Roman" w:hAnsi="Times New Roman" w:cs="Times New Roman"/>
+                <w:sz w:val="28"/>
+                <w:szCs w:val="28"/>
+              </w:rPr>
+              <w:t xml:space="preserve">. Ator preenche os </w:t>
+            </w:r>
+            <w:r>
+              <w:rPr>
+                <w:rFonts w:ascii="Times New Roman" w:eastAsia="Times New Roman" w:hAnsi="Times New Roman" w:cs="Times New Roman"/>
+                <w:sz w:val="28"/>
+                <w:szCs w:val="28"/>
+              </w:rPr>
+              <w:t xml:space="preserve">dados </w:t>
+            </w:r>
+            <w:r>
+              <w:rPr>
+                <w:rFonts w:ascii="Times New Roman" w:eastAsia="Times New Roman" w:hAnsi="Times New Roman" w:cs="Times New Roman"/>
+                <w:sz w:val="28"/>
+                <w:szCs w:val="28"/>
+              </w:rPr>
+              <w:t>e aperta em “Entrar”.</w:t>
+            </w:r>
+          </w:p>
+          <w:p>
+            <w:pPr>
+              <w:rPr>
+                <w:rFonts w:ascii="Times New Roman" w:eastAsia="Times New Roman" w:hAnsi="Times New Roman" w:cs="Times New Roman"/>
+                <w:sz w:val="28"/>
+                <w:szCs w:val="28"/>
+              </w:rPr>
+            </w:pPr>
+            <w:r>
+              <w:rPr>
+                <w:rFonts w:ascii="Times New Roman" w:eastAsia="Times New Roman" w:hAnsi="Times New Roman" w:cs="Times New Roman"/>
+                <w:sz w:val="28"/>
+                <w:szCs w:val="28"/>
+              </w:rPr>
+              <w:t>3</w:t>
+            </w:r>
+            <w:r>
+              <w:rPr>
+                <w:rFonts w:ascii="Times New Roman" w:eastAsia="Times New Roman" w:hAnsi="Times New Roman" w:cs="Times New Roman"/>
+                <w:sz w:val="28"/>
+                <w:szCs w:val="28"/>
+              </w:rPr>
+              <w:t>. Sistema reconhece a conta e valida informações</w:t>
+            </w:r>
+            <w:r>
+              <w:rPr>
+                <w:rFonts w:ascii="Times New Roman" w:eastAsia="Times New Roman" w:hAnsi="Times New Roman" w:cs="Times New Roman"/>
+                <w:sz w:val="28"/>
+                <w:szCs w:val="28"/>
+              </w:rPr>
+              <w:t>.</w:t>
             </w:r>
           </w:p>
         </w:tc>
@@ -791,7 +826,7 @@
     </w:p>
     <w:tbl>
       <w:tblPr>
-        <w:tblW w:w="0" w:type="auto"/>
+        <w:tblW w:w="9348" w:type="dxa"/>
         <w:tblBorders>
           <w:top w:val="single" w:sz="6" w:space="0" w:color="auto"/>
           <w:left w:val="single" w:sz="6" w:space="0" w:color="auto"/>
@@ -804,7 +839,7 @@
       <w:tblGrid>
         <w:gridCol w:w="3005"/>
         <w:gridCol w:w="3005"/>
-        <w:gridCol w:w="3005"/>
+        <w:gridCol w:w="3338"/>
       </w:tblGrid>
       <w:tr>
         <w:trPr>
@@ -812,7 +847,7 @@
         </w:trPr>
         <w:tc>
           <w:tcPr>
-            <w:tcW w:w="9015" w:type="dxa"/>
+            <w:tcW w:w="9348" w:type="dxa"/>
             <w:gridSpan w:val="3"/>
             <w:tcBorders>
               <w:top w:val="single" w:sz="6" w:space="0" w:color="auto"/>
@@ -911,7 +946,7 @@
         </w:tc>
         <w:tc>
           <w:tcPr>
-            <w:tcW w:w="3005" w:type="dxa"/>
+            <w:tcW w:w="3338" w:type="dxa"/>
             <w:tcBorders>
               <w:top w:val="single" w:sz="6" w:space="0" w:color="auto"/>
               <w:left w:val="single" w:sz="6" w:space="0" w:color="auto"/>
@@ -1000,7 +1035,7 @@
         </w:tc>
         <w:tc>
           <w:tcPr>
-            <w:tcW w:w="3005" w:type="dxa"/>
+            <w:tcW w:w="3338" w:type="dxa"/>
             <w:tcBorders>
               <w:top w:val="single" w:sz="6" w:space="0" w:color="auto"/>
               <w:left w:val="single" w:sz="6" w:space="0" w:color="auto"/>
@@ -1052,6 +1087,12 @@
                 <w:rFonts w:ascii="Times New Roman" w:eastAsia="Times New Roman" w:hAnsi="Times New Roman" w:cs="Times New Roman"/>
               </w:rPr>
             </w:pPr>
+            <w:r>
+              <w:rPr>
+                <w:rFonts w:ascii="Times New Roman" w:eastAsia="Times New Roman" w:hAnsi="Times New Roman" w:cs="Times New Roman"/>
+              </w:rPr>
+              <w:t xml:space="preserve">              26/06/2025</w:t>
+            </w:r>
           </w:p>
         </w:tc>
         <w:tc>
@@ -1070,16 +1111,21 @@
           </w:tcPr>
           <w:p>
             <w:pPr>
-              <w:jc w:val="center"/>
-              <w:rPr>
-                <w:rFonts w:ascii="Times New Roman" w:eastAsia="Times New Roman" w:hAnsi="Times New Roman" w:cs="Times New Roman"/>
-              </w:rPr>
-            </w:pPr>
-          </w:p>
-        </w:tc>
-        <w:tc>
-          <w:tcPr>
-            <w:tcW w:w="3005" w:type="dxa"/>
+              <w:rPr>
+                <w:rFonts w:ascii="Times New Roman" w:eastAsia="Times New Roman" w:hAnsi="Times New Roman" w:cs="Times New Roman"/>
+              </w:rPr>
+            </w:pPr>
+            <w:r>
+              <w:rPr>
+                <w:rFonts w:ascii="Times New Roman" w:eastAsia="Times New Roman" w:hAnsi="Times New Roman" w:cs="Times New Roman"/>
+              </w:rPr>
+              <w:t xml:space="preserve">              João Pedro </w:t>
+            </w:r>
+          </w:p>
+        </w:tc>
+        <w:tc>
+          <w:tcPr>
+            <w:tcW w:w="3338" w:type="dxa"/>
             <w:tcBorders>
               <w:top w:val="single" w:sz="6" w:space="0" w:color="auto"/>
               <w:left w:val="single" w:sz="6" w:space="0" w:color="auto"/>
@@ -1097,6 +1143,101 @@
                 <w:rFonts w:ascii="Times New Roman" w:eastAsia="Times New Roman" w:hAnsi="Times New Roman" w:cs="Times New Roman"/>
               </w:rPr>
             </w:pPr>
+            <w:r>
+              <w:rPr>
+                <w:rFonts w:ascii="Times New Roman" w:eastAsia="Times New Roman" w:hAnsi="Times New Roman" w:cs="Times New Roman"/>
+              </w:rPr>
+              <w:t xml:space="preserve">        Especificação das telas</w:t>
+            </w:r>
+          </w:p>
+        </w:tc>
+      </w:tr>
+      <w:tr>
+        <w:trPr>
+          <w:trHeight w:val="300"/>
+        </w:trPr>
+        <w:tc>
+          <w:tcPr>
+            <w:tcW w:w="3005" w:type="dxa"/>
+            <w:tcBorders>
+              <w:top w:val="single" w:sz="6" w:space="0" w:color="auto"/>
+              <w:left w:val="single" w:sz="6" w:space="0" w:color="auto"/>
+              <w:bottom w:val="single" w:sz="6" w:space="0" w:color="auto"/>
+              <w:right w:val="single" w:sz="6" w:space="0" w:color="auto"/>
+            </w:tcBorders>
+            <w:tcMar>
+              <w:left w:w="105" w:type="dxa"/>
+              <w:right w:w="105" w:type="dxa"/>
+            </w:tcMar>
+          </w:tcPr>
+          <w:p>
+            <w:pPr>
+              <w:rPr>
+                <w:rFonts w:ascii="Times New Roman" w:eastAsia="Times New Roman" w:hAnsi="Times New Roman" w:cs="Times New Roman"/>
+              </w:rPr>
+            </w:pPr>
+            <w:r>
+              <w:rPr>
+                <w:rFonts w:ascii="Times New Roman" w:eastAsia="Times New Roman" w:hAnsi="Times New Roman" w:cs="Times New Roman"/>
+              </w:rPr>
+              <w:t xml:space="preserve">              26/06/2025</w:t>
+            </w:r>
+          </w:p>
+        </w:tc>
+        <w:tc>
+          <w:tcPr>
+            <w:tcW w:w="3005" w:type="dxa"/>
+            <w:tcBorders>
+              <w:top w:val="single" w:sz="6" w:space="0" w:color="auto"/>
+              <w:left w:val="single" w:sz="6" w:space="0" w:color="auto"/>
+              <w:bottom w:val="single" w:sz="6" w:space="0" w:color="auto"/>
+              <w:right w:val="single" w:sz="6" w:space="0" w:color="auto"/>
+            </w:tcBorders>
+            <w:tcMar>
+              <w:left w:w="105" w:type="dxa"/>
+              <w:right w:w="105" w:type="dxa"/>
+            </w:tcMar>
+          </w:tcPr>
+          <w:p>
+            <w:pPr>
+              <w:rPr>
+                <w:rFonts w:ascii="Times New Roman" w:eastAsia="Times New Roman" w:hAnsi="Times New Roman" w:cs="Times New Roman"/>
+              </w:rPr>
+            </w:pPr>
+            <w:r>
+              <w:rPr>
+                <w:rFonts w:ascii="Times New Roman" w:eastAsia="Times New Roman" w:hAnsi="Times New Roman" w:cs="Times New Roman"/>
+              </w:rPr>
+              <w:t xml:space="preserve">              João Pedro</w:t>
+            </w:r>
+          </w:p>
+        </w:tc>
+        <w:tc>
+          <w:tcPr>
+            <w:tcW w:w="3338" w:type="dxa"/>
+            <w:tcBorders>
+              <w:top w:val="single" w:sz="6" w:space="0" w:color="auto"/>
+              <w:left w:val="single" w:sz="6" w:space="0" w:color="auto"/>
+              <w:bottom w:val="single" w:sz="6" w:space="0" w:color="auto"/>
+              <w:right w:val="single" w:sz="6" w:space="0" w:color="auto"/>
+            </w:tcBorders>
+            <w:tcMar>
+              <w:left w:w="105" w:type="dxa"/>
+              <w:right w:w="105" w:type="dxa"/>
+            </w:tcMar>
+          </w:tcPr>
+          <w:p>
+            <w:pPr>
+              <w:rPr>
+                <w:rFonts w:ascii="Times New Roman" w:eastAsia="Times New Roman" w:hAnsi="Times New Roman" w:cs="Times New Roman"/>
+              </w:rPr>
+            </w:pPr>
+            <w:r>
+              <w:rPr>
+                <w:rFonts w:ascii="Times New Roman" w:eastAsia="Times New Roman" w:hAnsi="Times New Roman" w:cs="Times New Roman"/>
+              </w:rPr>
+              <w:t>Remover citações sobre campos específicos</w:t>
+            </w:r>
           </w:p>
         </w:tc>
       </w:tr>
@@ -1657,7 +1798,6 @@
   <w:style w:type="character" w:default="1" w:styleId="Fontepargpadro">
     <w:name w:val="Default Paragraph Font"/>
     <w:uiPriority w:val="1"/>
-    <w:semiHidden/>
     <w:unhideWhenUsed/>
   </w:style>
   <w:style w:type="table" w:default="1" w:styleId="Tabelanormal">

</xml_diff>

<commit_message>
Foram feitas as devidas formatações nos casos de uso 1, 2 e 3 pra obedecer o fluxo correto do programa. Resolve #20
</commit_message>
<xml_diff>
--- a/Requisitos/Casos de Uso - Especificação a nivel de sistema/CSU01-Autenticar Usuário.docx
+++ b/Requisitos/Casos de Uso - Especificação a nivel de sistema/CSU01-Autenticar Usuário.docx
@@ -1,6 +1,6 @@
 
 <file path=word/document.xml><?xml version="1.0" encoding="utf-8"?>
-<w:document xmlns:wpc="http://schemas.microsoft.com/office/word/2010/wordprocessingCanvas" xmlns:cx="http://schemas.microsoft.com/office/drawing/2014/chartex" xmlns:cx1="http://schemas.microsoft.com/office/drawing/2015/9/8/chartex" xmlns:cx2="http://schemas.microsoft.com/office/drawing/2015/10/21/chartex" xmlns:cx3="http://schemas.microsoft.com/office/drawing/2016/5/9/chartex" xmlns:cx4="http://schemas.microsoft.com/office/drawing/2016/5/10/chartex" xmlns:cx5="http://schemas.microsoft.com/office/drawing/2016/5/11/chartex" xmlns:cx6="http://schemas.microsoft.com/office/drawing/2016/5/12/chartex" xmlns:cx7="http://schemas.microsoft.com/office/drawing/2016/5/13/chartex" xmlns:cx8="http://schemas.microsoft.com/office/drawing/2016/5/14/chartex" xmlns:mc="http://schemas.openxmlformats.org/markup-compatibility/2006" xmlns:aink="http://schemas.microsoft.com/office/drawing/2016/ink" xmlns:am3d="http://schemas.microsoft.com/office/drawing/2017/model3d" xmlns:o="urn:schemas-microsoft-com:office:office" xmlns:oel="http://schemas.microsoft.com/office/2019/extlst" xmlns:r="http://schemas.openxmlformats.org/officeDocument/2006/relationships" xmlns:m="http://schemas.openxmlformats.org/officeDocument/2006/math" xmlns:v="urn:schemas-microsoft-com:vml" xmlns:wp14="http://schemas.microsoft.com/office/word/2010/wordprocessingDrawing" xmlns:wp="http://schemas.openxmlformats.org/drawingml/2006/wordprocessingDrawing" xmlns:w10="urn:schemas-microsoft-com:office:word" xmlns:w="http://schemas.openxmlformats.org/wordprocessingml/2006/main" xmlns:w14="http://schemas.microsoft.com/office/word/2010/wordml" xmlns:w15="http://schemas.microsoft.com/office/word/2012/wordml" xmlns:w16cex="http://schemas.microsoft.com/office/word/2018/wordml/cex" xmlns:w16cid="http://schemas.microsoft.com/office/word/2016/wordml/cid" xmlns:w16="http://schemas.microsoft.com/office/word/2018/wordml" xmlns:w16du="http://schemas.microsoft.com/office/word/2023/wordml/word16du" xmlns:w16sdtdh="http://schemas.microsoft.com/office/word/2020/wordml/sdtdatahash" xmlns:w16sdtfl="http://schemas.microsoft.com/office/word/2024/wordml/sdtformatlock" xmlns:w16se="http://schemas.microsoft.com/office/word/2015/wordml/symex" xmlns:wpg="http://schemas.microsoft.com/office/word/2010/wordprocessingGroup" xmlns:wpi="http://schemas.microsoft.com/office/word/2010/wordprocessingInk" xmlns:wne="http://schemas.microsoft.com/office/word/2006/wordml" xmlns:wps="http://schemas.microsoft.com/office/word/2010/wordprocessingShape" mc:Ignorable="w14 w15 w16se w16cid w16 w16cex w16sdtdh w16sdtfl w16du wp14">
+<w:document xmlns:wpc="http://schemas.microsoft.com/office/word/2010/wordprocessingCanvas" xmlns:cx="http://schemas.microsoft.com/office/drawing/2014/chartex" xmlns:cx1="http://schemas.microsoft.com/office/drawing/2015/9/8/chartex" xmlns:cx2="http://schemas.microsoft.com/office/drawing/2015/10/21/chartex" xmlns:cx3="http://schemas.microsoft.com/office/drawing/2016/5/9/chartex" xmlns:cx4="http://schemas.microsoft.com/office/drawing/2016/5/10/chartex" xmlns:cx5="http://schemas.microsoft.com/office/drawing/2016/5/11/chartex" xmlns:cx6="http://schemas.microsoft.com/office/drawing/2016/5/12/chartex" xmlns:cx7="http://schemas.microsoft.com/office/drawing/2016/5/13/chartex" xmlns:cx8="http://schemas.microsoft.com/office/drawing/2016/5/14/chartex" xmlns:mc="http://schemas.openxmlformats.org/markup-compatibility/2006" xmlns:aink="http://schemas.microsoft.com/office/drawing/2016/ink" xmlns:am3d="http://schemas.microsoft.com/office/drawing/2017/model3d" xmlns:o="urn:schemas-microsoft-com:office:office" xmlns:r="http://schemas.openxmlformats.org/officeDocument/2006/relationships" xmlns:m="http://schemas.openxmlformats.org/officeDocument/2006/math" xmlns:v="urn:schemas-microsoft-com:vml" xmlns:wp14="http://schemas.microsoft.com/office/word/2010/wordprocessingDrawing" xmlns:wp="http://schemas.openxmlformats.org/drawingml/2006/wordprocessingDrawing" xmlns:w10="urn:schemas-microsoft-com:office:word" xmlns:w="http://schemas.openxmlformats.org/wordprocessingml/2006/main" xmlns:w14="http://schemas.microsoft.com/office/word/2010/wordml" xmlns:w15="http://schemas.microsoft.com/office/word/2012/wordml" xmlns:w16cex="http://schemas.microsoft.com/office/word/2018/wordml/cex" xmlns:w16cid="http://schemas.microsoft.com/office/word/2016/wordml/cid" xmlns:w16="http://schemas.microsoft.com/office/word/2018/wordml" xmlns:w16se="http://schemas.microsoft.com/office/word/2015/wordml/symex" xmlns:wpg="http://schemas.microsoft.com/office/word/2010/wordprocessingGroup" xmlns:wpi="http://schemas.microsoft.com/office/word/2010/wordprocessingInk" xmlns:wne="http://schemas.microsoft.com/office/word/2006/wordml" xmlns:wps="http://schemas.microsoft.com/office/word/2010/wordprocessingShape" mc:Ignorable="w14 w15 w16se w16cid w16 w16cex wp14">
   <w:body>
     <w:p>
       <w:pPr>
@@ -81,7 +81,7 @@
     </w:p>
     <w:tbl>
       <w:tblPr>
-        <w:tblW w:w="0" w:type="auto"/>
+        <w:tblW w:w="9015" w:type="dxa"/>
         <w:tblBorders>
           <w:top w:val="single" w:sz="6" w:space="0" w:color="auto"/>
           <w:left w:val="single" w:sz="6" w:space="0" w:color="auto"/>
@@ -808,7 +808,230 @@
                 <w:sz w:val="28"/>
                 <w:szCs w:val="28"/>
               </w:rPr>
-              <w:t>Linha 4 – As informações estão incorretas, não sendo possível autenticar o usuário. O sistema deve informar a mensagem: “Informações de login inválidas. Tente novamente”</w:t>
+              <w:t xml:space="preserve">Linha </w:t>
+            </w:r>
+            <w:r>
+              <w:rPr>
+                <w:rFonts w:ascii="Times New Roman" w:eastAsia="Times New Roman" w:hAnsi="Times New Roman" w:cs="Times New Roman"/>
+                <w:sz w:val="28"/>
+                <w:szCs w:val="28"/>
+              </w:rPr>
+              <w:t>3</w:t>
+            </w:r>
+            <w:r>
+              <w:rPr>
+                <w:rFonts w:ascii="Times New Roman" w:eastAsia="Times New Roman" w:hAnsi="Times New Roman" w:cs="Times New Roman"/>
+                <w:sz w:val="28"/>
+                <w:szCs w:val="28"/>
+              </w:rPr>
+              <w:t xml:space="preserve"> – As informações estão incorretas, não sendo possível autenticar o usuário. O sistema deve informar a mensagem: “Informações de login inválidas. Tente novamente”</w:t>
+            </w:r>
+          </w:p>
+        </w:tc>
+      </w:tr>
+      <w:tr>
+        <w:trPr>
+          <w:trHeight w:val="300"/>
+        </w:trPr>
+        <w:tc>
+          <w:tcPr>
+            <w:tcW w:w="9015" w:type="dxa"/>
+            <w:gridSpan w:val="2"/>
+            <w:tcBorders>
+              <w:top w:val="single" w:sz="6" w:space="0" w:color="auto"/>
+              <w:left w:val="single" w:sz="6" w:space="0" w:color="auto"/>
+              <w:bottom w:val="single" w:sz="6" w:space="0" w:color="auto"/>
+              <w:right w:val="single" w:sz="6" w:space="0" w:color="auto"/>
+            </w:tcBorders>
+            <w:tcMar>
+              <w:left w:w="60" w:type="dxa"/>
+              <w:right w:w="60" w:type="dxa"/>
+            </w:tcMar>
+          </w:tcPr>
+          <w:p>
+            <w:pPr>
+              <w:pStyle w:val="PargrafodaLista"/>
+              <w:ind w:left="360"/>
+              <w:jc w:val="center"/>
+              <w:rPr>
+                <w:rFonts w:ascii="Times New Roman" w:eastAsia="Times New Roman" w:hAnsi="Times New Roman" w:cs="Times New Roman"/>
+                <w:b/>
+                <w:bCs/>
+                <w:sz w:val="28"/>
+                <w:szCs w:val="28"/>
+              </w:rPr>
+            </w:pPr>
+            <w:r>
+              <w:rPr>
+                <w:rFonts w:ascii="Times New Roman" w:eastAsia="Times New Roman" w:hAnsi="Times New Roman" w:cs="Times New Roman"/>
+                <w:b/>
+                <w:bCs/>
+                <w:color w:val="153D63" w:themeColor="text2" w:themeTint="E6"/>
+                <w:sz w:val="28"/>
+                <w:szCs w:val="28"/>
+              </w:rPr>
+              <w:t xml:space="preserve">Fluxo </w:t>
+            </w:r>
+            <w:r>
+              <w:rPr>
+                <w:rFonts w:ascii="Times New Roman" w:eastAsia="Times New Roman" w:hAnsi="Times New Roman" w:cs="Times New Roman"/>
+                <w:b/>
+                <w:bCs/>
+                <w:color w:val="153D63" w:themeColor="text2" w:themeTint="E6"/>
+                <w:sz w:val="28"/>
+                <w:szCs w:val="28"/>
+              </w:rPr>
+              <w:t>alternativo</w:t>
+            </w:r>
+          </w:p>
+        </w:tc>
+      </w:tr>
+      <w:tr>
+        <w:trPr>
+          <w:trHeight w:val="300"/>
+        </w:trPr>
+        <w:tc>
+          <w:tcPr>
+            <w:tcW w:w="9015" w:type="dxa"/>
+            <w:gridSpan w:val="2"/>
+            <w:tcBorders>
+              <w:top w:val="single" w:sz="6" w:space="0" w:color="auto"/>
+              <w:left w:val="single" w:sz="6" w:space="0" w:color="auto"/>
+              <w:bottom w:val="single" w:sz="6" w:space="0" w:color="auto"/>
+              <w:right w:val="single" w:sz="6" w:space="0" w:color="auto"/>
+            </w:tcBorders>
+            <w:tcMar>
+              <w:left w:w="60" w:type="dxa"/>
+              <w:right w:w="60" w:type="dxa"/>
+            </w:tcMar>
+          </w:tcPr>
+          <w:p>
+            <w:pPr>
+              <w:pStyle w:val="PargrafodaLista"/>
+              <w:ind w:left="360"/>
+              <w:rPr>
+                <w:rFonts w:ascii="Times New Roman" w:eastAsia="Times New Roman" w:hAnsi="Times New Roman" w:cs="Times New Roman"/>
+                <w:sz w:val="28"/>
+                <w:szCs w:val="28"/>
+              </w:rPr>
+            </w:pPr>
+            <w:r>
+              <w:rPr>
+                <w:rFonts w:ascii="Times New Roman" w:eastAsia="Times New Roman" w:hAnsi="Times New Roman" w:cs="Times New Roman"/>
+                <w:sz w:val="28"/>
+                <w:szCs w:val="28"/>
+              </w:rPr>
+              <w:t xml:space="preserve">Linha </w:t>
+            </w:r>
+            <w:r>
+              <w:rPr>
+                <w:rFonts w:ascii="Times New Roman" w:eastAsia="Times New Roman" w:hAnsi="Times New Roman" w:cs="Times New Roman"/>
+                <w:sz w:val="28"/>
+                <w:szCs w:val="28"/>
+              </w:rPr>
+              <w:t>2</w:t>
+            </w:r>
+            <w:r>
+              <w:rPr>
+                <w:rFonts w:ascii="Times New Roman" w:eastAsia="Times New Roman" w:hAnsi="Times New Roman" w:cs="Times New Roman"/>
+                <w:sz w:val="28"/>
+                <w:szCs w:val="28"/>
+              </w:rPr>
+              <w:t xml:space="preserve"> </w:t>
+            </w:r>
+            <w:r>
+              <w:rPr>
+                <w:rFonts w:ascii="Times New Roman" w:eastAsia="Times New Roman" w:hAnsi="Times New Roman" w:cs="Times New Roman"/>
+                <w:sz w:val="28"/>
+                <w:szCs w:val="28"/>
+              </w:rPr>
+              <w:t>-</w:t>
+            </w:r>
+            <w:r>
+              <w:rPr>
+                <w:rFonts w:ascii="Times New Roman" w:eastAsia="Times New Roman" w:hAnsi="Times New Roman" w:cs="Times New Roman"/>
+                <w:sz w:val="28"/>
+                <w:szCs w:val="28"/>
+              </w:rPr>
+              <w:t xml:space="preserve"> </w:t>
+            </w:r>
+            <w:r>
+              <w:rPr>
+                <w:rFonts w:ascii="Times New Roman" w:eastAsia="Times New Roman" w:hAnsi="Times New Roman" w:cs="Times New Roman"/>
+                <w:sz w:val="28"/>
+                <w:szCs w:val="28"/>
+              </w:rPr>
+              <w:t>Ator pressiona “Entrar com o Google” e vai para a autenticação pelo Gmail.</w:t>
+            </w:r>
+          </w:p>
+          <w:p>
+            <w:pPr>
+              <w:pStyle w:val="PargrafodaLista"/>
+              <w:ind w:left="360"/>
+              <w:rPr>
+                <w:rFonts w:ascii="Times New Roman" w:eastAsia="Times New Roman" w:hAnsi="Times New Roman" w:cs="Times New Roman"/>
+                <w:sz w:val="28"/>
+                <w:szCs w:val="28"/>
+              </w:rPr>
+            </w:pPr>
+            <w:r>
+              <w:rPr>
+                <w:rFonts w:ascii="Times New Roman" w:eastAsia="Times New Roman" w:hAnsi="Times New Roman" w:cs="Times New Roman"/>
+                <w:sz w:val="28"/>
+                <w:szCs w:val="28"/>
+              </w:rPr>
+              <w:t xml:space="preserve">Linha 1 – Ator pressiona botão “Registre-se” e ascende para te de cadastro de usuário </w:t>
+            </w:r>
+            <w:r>
+              <w:rPr>
+                <w:rFonts w:ascii="Times New Roman" w:eastAsia="Times New Roman" w:hAnsi="Times New Roman" w:cs="Times New Roman"/>
+                <w:sz w:val="28"/>
+                <w:szCs w:val="28"/>
+              </w:rPr>
+              <w:t>(</w:t>
+            </w:r>
+            <w:r>
+              <w:rPr>
+                <w:rFonts w:ascii="Times New Roman" w:eastAsia="Times New Roman" w:hAnsi="Times New Roman" w:cs="Times New Roman"/>
+                <w:color w:val="FF0000"/>
+                <w:sz w:val="28"/>
+                <w:szCs w:val="28"/>
+              </w:rPr>
+              <w:t xml:space="preserve">Tela </w:t>
+            </w:r>
+            <w:r>
+              <w:rPr>
+                <w:rFonts w:ascii="Times New Roman" w:eastAsia="Times New Roman" w:hAnsi="Times New Roman" w:cs="Times New Roman"/>
+                <w:color w:val="FF0000"/>
+                <w:sz w:val="28"/>
+                <w:szCs w:val="28"/>
+              </w:rPr>
+              <w:t>1</w:t>
+            </w:r>
+            <w:r>
+              <w:rPr>
+                <w:rFonts w:ascii="Times New Roman" w:eastAsia="Times New Roman" w:hAnsi="Times New Roman" w:cs="Times New Roman"/>
+                <w:color w:val="FF0000"/>
+                <w:sz w:val="28"/>
+                <w:szCs w:val="28"/>
+              </w:rPr>
+              <w:t>6</w:t>
+            </w:r>
+            <w:r>
+              <w:rPr>
+                <w:rFonts w:ascii="Times New Roman" w:eastAsia="Times New Roman" w:hAnsi="Times New Roman" w:cs="Times New Roman"/>
+                <w:sz w:val="28"/>
+                <w:szCs w:val="28"/>
+              </w:rPr>
+              <w:t>)</w:t>
+            </w:r>
+            <w:r>
+              <w:rPr>
+                <w:rFonts w:ascii="Times New Roman" w:eastAsia="Times New Roman" w:hAnsi="Times New Roman" w:cs="Times New Roman"/>
+                <w:sz w:val="28"/>
+                <w:szCs w:val="28"/>
+              </w:rPr>
+              <w:t>.</w:t>
             </w:r>
           </w:p>
         </w:tc>
@@ -1003,6 +1226,7 @@
               <w:rPr>
                 <w:rFonts w:ascii="Times New Roman" w:eastAsia="Times New Roman" w:hAnsi="Times New Roman" w:cs="Times New Roman"/>
               </w:rPr>
+              <w:lastRenderedPageBreak/>
               <w:t>23/03/2025</w:t>
             </w:r>
           </w:p>
@@ -1237,6 +1461,97 @@
                 <w:rFonts w:ascii="Times New Roman" w:eastAsia="Times New Roman" w:hAnsi="Times New Roman" w:cs="Times New Roman"/>
               </w:rPr>
               <w:t>Remover citações sobre campos específicos</w:t>
+            </w:r>
+          </w:p>
+        </w:tc>
+      </w:tr>
+      <w:tr>
+        <w:trPr>
+          <w:trHeight w:val="300"/>
+        </w:trPr>
+        <w:tc>
+          <w:tcPr>
+            <w:tcW w:w="3005" w:type="dxa"/>
+            <w:tcBorders>
+              <w:top w:val="single" w:sz="6" w:space="0" w:color="auto"/>
+              <w:left w:val="single" w:sz="6" w:space="0" w:color="auto"/>
+              <w:bottom w:val="single" w:sz="6" w:space="0" w:color="auto"/>
+              <w:right w:val="single" w:sz="6" w:space="0" w:color="auto"/>
+            </w:tcBorders>
+            <w:tcMar>
+              <w:left w:w="105" w:type="dxa"/>
+              <w:right w:w="105" w:type="dxa"/>
+            </w:tcMar>
+          </w:tcPr>
+          <w:p>
+            <w:pPr>
+              <w:jc w:val="center"/>
+              <w:rPr>
+                <w:rFonts w:ascii="Times New Roman" w:eastAsia="Times New Roman" w:hAnsi="Times New Roman" w:cs="Times New Roman"/>
+              </w:rPr>
+            </w:pPr>
+            <w:r>
+              <w:rPr>
+                <w:rFonts w:ascii="Times New Roman" w:eastAsia="Times New Roman" w:hAnsi="Times New Roman" w:cs="Times New Roman"/>
+              </w:rPr>
+              <w:t>23/07/2025</w:t>
+            </w:r>
+          </w:p>
+        </w:tc>
+        <w:tc>
+          <w:tcPr>
+            <w:tcW w:w="3005" w:type="dxa"/>
+            <w:tcBorders>
+              <w:top w:val="single" w:sz="6" w:space="0" w:color="auto"/>
+              <w:left w:val="single" w:sz="6" w:space="0" w:color="auto"/>
+              <w:bottom w:val="single" w:sz="6" w:space="0" w:color="auto"/>
+              <w:right w:val="single" w:sz="6" w:space="0" w:color="auto"/>
+            </w:tcBorders>
+            <w:tcMar>
+              <w:left w:w="105" w:type="dxa"/>
+              <w:right w:w="105" w:type="dxa"/>
+            </w:tcMar>
+          </w:tcPr>
+          <w:p>
+            <w:pPr>
+              <w:jc w:val="center"/>
+              <w:rPr>
+                <w:rFonts w:ascii="Times New Roman" w:eastAsia="Times New Roman" w:hAnsi="Times New Roman" w:cs="Times New Roman"/>
+              </w:rPr>
+            </w:pPr>
+            <w:r>
+              <w:rPr>
+                <w:rFonts w:ascii="Times New Roman" w:eastAsia="Times New Roman" w:hAnsi="Times New Roman" w:cs="Times New Roman"/>
+              </w:rPr>
+              <w:t>Tallysson Luiz</w:t>
+            </w:r>
+          </w:p>
+        </w:tc>
+        <w:tc>
+          <w:tcPr>
+            <w:tcW w:w="3338" w:type="dxa"/>
+            <w:tcBorders>
+              <w:top w:val="single" w:sz="6" w:space="0" w:color="auto"/>
+              <w:left w:val="single" w:sz="6" w:space="0" w:color="auto"/>
+              <w:bottom w:val="single" w:sz="6" w:space="0" w:color="auto"/>
+              <w:right w:val="single" w:sz="6" w:space="0" w:color="auto"/>
+            </w:tcBorders>
+            <w:tcMar>
+              <w:left w:w="105" w:type="dxa"/>
+              <w:right w:w="105" w:type="dxa"/>
+            </w:tcMar>
+          </w:tcPr>
+          <w:p>
+            <w:pPr>
+              <w:rPr>
+                <w:rFonts w:ascii="Times New Roman" w:eastAsia="Times New Roman" w:hAnsi="Times New Roman" w:cs="Times New Roman"/>
+              </w:rPr>
+            </w:pPr>
+            <w:r>
+              <w:rPr>
+                <w:rFonts w:ascii="Times New Roman" w:eastAsia="Times New Roman" w:hAnsi="Times New Roman" w:cs="Times New Roman"/>
+              </w:rPr>
+              <w:t>Reorganizar fluxo de acordo com os novos protótipos</w:t>
             </w:r>
           </w:p>
         </w:tc>
@@ -1262,7 +1577,7 @@
 </file>
 
 <file path=word/numbering.xml><?xml version="1.0" encoding="utf-8"?>
-<w:numbering xmlns:wpc="http://schemas.microsoft.com/office/word/2010/wordprocessingCanvas" xmlns:cx="http://schemas.microsoft.com/office/drawing/2014/chartex" xmlns:cx1="http://schemas.microsoft.com/office/drawing/2015/9/8/chartex" xmlns:cx2="http://schemas.microsoft.com/office/drawing/2015/10/21/chartex" xmlns:cx3="http://schemas.microsoft.com/office/drawing/2016/5/9/chartex" xmlns:cx4="http://schemas.microsoft.com/office/drawing/2016/5/10/chartex" xmlns:cx5="http://schemas.microsoft.com/office/drawing/2016/5/11/chartex" xmlns:cx6="http://schemas.microsoft.com/office/drawing/2016/5/12/chartex" xmlns:cx7="http://schemas.microsoft.com/office/drawing/2016/5/13/chartex" xmlns:cx8="http://schemas.microsoft.com/office/drawing/2016/5/14/chartex" xmlns:mc="http://schemas.openxmlformats.org/markup-compatibility/2006" xmlns:aink="http://schemas.microsoft.com/office/drawing/2016/ink" xmlns:am3d="http://schemas.microsoft.com/office/drawing/2017/model3d" xmlns:o="urn:schemas-microsoft-com:office:office" xmlns:oel="http://schemas.microsoft.com/office/2019/extlst" xmlns:r="http://schemas.openxmlformats.org/officeDocument/2006/relationships" xmlns:m="http://schemas.openxmlformats.org/officeDocument/2006/math" xmlns:v="urn:schemas-microsoft-com:vml" xmlns:wp14="http://schemas.microsoft.com/office/word/2010/wordprocessingDrawing" xmlns:wp="http://schemas.openxmlformats.org/drawingml/2006/wordprocessingDrawing" xmlns:w10="urn:schemas-microsoft-com:office:word" xmlns:w="http://schemas.openxmlformats.org/wordprocessingml/2006/main" xmlns:w14="http://schemas.microsoft.com/office/word/2010/wordml" xmlns:w15="http://schemas.microsoft.com/office/word/2012/wordml" xmlns:w16cex="http://schemas.microsoft.com/office/word/2018/wordml/cex" xmlns:w16cid="http://schemas.microsoft.com/office/word/2016/wordml/cid" xmlns:w16="http://schemas.microsoft.com/office/word/2018/wordml" xmlns:w16du="http://schemas.microsoft.com/office/word/2023/wordml/word16du" xmlns:w16sdtdh="http://schemas.microsoft.com/office/word/2020/wordml/sdtdatahash" xmlns:w16sdtfl="http://schemas.microsoft.com/office/word/2024/wordml/sdtformatlock" xmlns:w16se="http://schemas.microsoft.com/office/word/2015/wordml/symex" xmlns:wpg="http://schemas.microsoft.com/office/word/2010/wordprocessingGroup" xmlns:wpi="http://schemas.microsoft.com/office/word/2010/wordprocessingInk" xmlns:wne="http://schemas.microsoft.com/office/word/2006/wordml" xmlns:wps="http://schemas.microsoft.com/office/word/2010/wordprocessingShape" mc:Ignorable="w14 w15 w16se w16cid w16 w16cex w16sdtdh w16sdtfl w16du wp14">
+<w:numbering xmlns:wpc="http://schemas.microsoft.com/office/word/2010/wordprocessingCanvas" xmlns:cx="http://schemas.microsoft.com/office/drawing/2014/chartex" xmlns:cx1="http://schemas.microsoft.com/office/drawing/2015/9/8/chartex" xmlns:cx2="http://schemas.microsoft.com/office/drawing/2015/10/21/chartex" xmlns:cx3="http://schemas.microsoft.com/office/drawing/2016/5/9/chartex" xmlns:cx4="http://schemas.microsoft.com/office/drawing/2016/5/10/chartex" xmlns:cx5="http://schemas.microsoft.com/office/drawing/2016/5/11/chartex" xmlns:cx6="http://schemas.microsoft.com/office/drawing/2016/5/12/chartex" xmlns:cx7="http://schemas.microsoft.com/office/drawing/2016/5/13/chartex" xmlns:cx8="http://schemas.microsoft.com/office/drawing/2016/5/14/chartex" xmlns:mc="http://schemas.openxmlformats.org/markup-compatibility/2006" xmlns:aink="http://schemas.microsoft.com/office/drawing/2016/ink" xmlns:am3d="http://schemas.microsoft.com/office/drawing/2017/model3d" xmlns:o="urn:schemas-microsoft-com:office:office" xmlns:r="http://schemas.openxmlformats.org/officeDocument/2006/relationships" xmlns:m="http://schemas.openxmlformats.org/officeDocument/2006/math" xmlns:v="urn:schemas-microsoft-com:vml" xmlns:wp14="http://schemas.microsoft.com/office/word/2010/wordprocessingDrawing" xmlns:wp="http://schemas.openxmlformats.org/drawingml/2006/wordprocessingDrawing" xmlns:w10="urn:schemas-microsoft-com:office:word" xmlns:w="http://schemas.openxmlformats.org/wordprocessingml/2006/main" xmlns:w14="http://schemas.microsoft.com/office/word/2010/wordml" xmlns:w15="http://schemas.microsoft.com/office/word/2012/wordml" xmlns:w16cex="http://schemas.microsoft.com/office/word/2018/wordml/cex" xmlns:w16cid="http://schemas.microsoft.com/office/word/2016/wordml/cid" xmlns:w16="http://schemas.microsoft.com/office/word/2018/wordml" xmlns:w16se="http://schemas.microsoft.com/office/word/2015/wordml/symex" xmlns:wpg="http://schemas.microsoft.com/office/word/2010/wordprocessingGroup" xmlns:wpi="http://schemas.microsoft.com/office/word/2010/wordprocessingInk" xmlns:wne="http://schemas.microsoft.com/office/word/2006/wordml" xmlns:wps="http://schemas.microsoft.com/office/word/2010/wordprocessingShape" mc:Ignorable="w14 w15 w16se w16cid w16 w16cex wp14">
   <w:abstractNum w:abstractNumId="0" w15:restartNumberingAfterBreak="0">
     <w:nsid w:val="5CDDF546"/>
     <w:multiLevelType w:val="hybridMultilevel"/>
@@ -1349,14 +1664,14 @@
       </w:pPr>
     </w:lvl>
   </w:abstractNum>
-  <w:num w:numId="1" w16cid:durableId="1774520384">
+  <w:num w:numId="1">
     <w:abstractNumId w:val="0"/>
   </w:num>
 </w:numbering>
 </file>
 
 <file path=word/styles.xml><?xml version="1.0" encoding="utf-8"?>
-<w:styles xmlns:mc="http://schemas.openxmlformats.org/markup-compatibility/2006" xmlns:r="http://schemas.openxmlformats.org/officeDocument/2006/relationships" xmlns:w="http://schemas.openxmlformats.org/wordprocessingml/2006/main" xmlns:w14="http://schemas.microsoft.com/office/word/2010/wordml" xmlns:w15="http://schemas.microsoft.com/office/word/2012/wordml" xmlns:w16cex="http://schemas.microsoft.com/office/word/2018/wordml/cex" xmlns:w16cid="http://schemas.microsoft.com/office/word/2016/wordml/cid" xmlns:w16="http://schemas.microsoft.com/office/word/2018/wordml" xmlns:w16du="http://schemas.microsoft.com/office/word/2023/wordml/word16du" xmlns:w16sdtdh="http://schemas.microsoft.com/office/word/2020/wordml/sdtdatahash" xmlns:w16sdtfl="http://schemas.microsoft.com/office/word/2024/wordml/sdtformatlock" xmlns:w16se="http://schemas.microsoft.com/office/word/2015/wordml/symex" mc:Ignorable="w14 w15 w16se w16cid w16 w16cex w16sdtdh w16sdtfl w16du">
+<w:styles xmlns:mc="http://schemas.openxmlformats.org/markup-compatibility/2006" xmlns:r="http://schemas.openxmlformats.org/officeDocument/2006/relationships" xmlns:w="http://schemas.openxmlformats.org/wordprocessingml/2006/main" xmlns:w14="http://schemas.microsoft.com/office/word/2010/wordml" xmlns:w15="http://schemas.microsoft.com/office/word/2012/wordml" xmlns:w16cex="http://schemas.microsoft.com/office/word/2018/wordml/cex" xmlns:w16cid="http://schemas.microsoft.com/office/word/2016/wordml/cid" xmlns:w16="http://schemas.microsoft.com/office/word/2018/wordml" xmlns:w16se="http://schemas.microsoft.com/office/word/2015/wordml/symex" mc:Ignorable="w14 w15 w16se w16cid w16 w16cex">
   <w:docDefaults>
     <w:rPrDefault>
       <w:rPr>
@@ -1778,6 +2093,7 @@
     <w:name w:val="heading 2"/>
     <w:basedOn w:val="Normal"/>
     <w:next w:val="Normal"/>
+    <w:link w:val="Ttulo2Char"/>
     <w:uiPriority w:val="9"/>
     <w:unhideWhenUsed/>
     <w:qFormat/>
@@ -1798,6 +2114,7 @@
   <w:style w:type="character" w:default="1" w:styleId="Fontepargpadro">
     <w:name w:val="Default Paragraph Font"/>
     <w:uiPriority w:val="1"/>
+    <w:semiHidden/>
     <w:unhideWhenUsed/>
   </w:style>
   <w:style w:type="table" w:default="1" w:styleId="Tabelanormal">
@@ -1850,6 +2167,19 @@
         <w:insideV w:val="single" w:sz="4" w:space="0" w:color="000000" w:themeColor="text1"/>
       </w:tblBorders>
     </w:tblPr>
+  </w:style>
+  <w:style w:type="character" w:customStyle="1" w:styleId="Ttulo2Char">
+    <w:name w:val="Título 2 Char"/>
+    <w:basedOn w:val="Fontepargpadro"/>
+    <w:link w:val="Ttulo2"/>
+    <w:uiPriority w:val="9"/>
+    <w:rsid w:val="006E71C9"/>
+    <w:rPr>
+      <w:rFonts w:asciiTheme="majorHAnsi" w:eastAsiaTheme="minorEastAsia" w:hAnsiTheme="majorHAnsi" w:cstheme="majorEastAsia"/>
+      <w:color w:val="0F4761" w:themeColor="accent1" w:themeShade="BF"/>
+      <w:sz w:val="32"/>
+      <w:szCs w:val="32"/>
+    </w:rPr>
   </w:style>
 </w:styles>
 </file>

</xml_diff>

<commit_message>
Resolvido problemas da SubIssue #115 e alterado banco para suprir mudanças apontadas pelo professor. Foi alterada a descrição do caso de uso 01 e 04, modelo de banco, renomeado o projeto e refeito o scaffolding Resolve #115
Itens de Trabalho Relacionados: #11; #115
</commit_message>
<xml_diff>
--- a/Requisitos/Casos de Uso - Especificação a nivel de sistema/CSU01-Autenticar Usuário.docx
+++ b/Requisitos/Casos de Uso - Especificação a nivel de sistema/CSU01-Autenticar Usuário.docx
@@ -1,6 +1,6 @@
 
 <file path=word/document.xml><?xml version="1.0" encoding="utf-8"?>
-<w:document xmlns:wpc="http://schemas.microsoft.com/office/word/2010/wordprocessingCanvas" xmlns:cx="http://schemas.microsoft.com/office/drawing/2014/chartex" xmlns:cx1="http://schemas.microsoft.com/office/drawing/2015/9/8/chartex" xmlns:cx2="http://schemas.microsoft.com/office/drawing/2015/10/21/chartex" xmlns:cx3="http://schemas.microsoft.com/office/drawing/2016/5/9/chartex" xmlns:cx4="http://schemas.microsoft.com/office/drawing/2016/5/10/chartex" xmlns:cx5="http://schemas.microsoft.com/office/drawing/2016/5/11/chartex" xmlns:cx6="http://schemas.microsoft.com/office/drawing/2016/5/12/chartex" xmlns:cx7="http://schemas.microsoft.com/office/drawing/2016/5/13/chartex" xmlns:cx8="http://schemas.microsoft.com/office/drawing/2016/5/14/chartex" xmlns:mc="http://schemas.openxmlformats.org/markup-compatibility/2006" xmlns:aink="http://schemas.microsoft.com/office/drawing/2016/ink" xmlns:am3d="http://schemas.microsoft.com/office/drawing/2017/model3d" xmlns:o="urn:schemas-microsoft-com:office:office" xmlns:r="http://schemas.openxmlformats.org/officeDocument/2006/relationships" xmlns:m="http://schemas.openxmlformats.org/officeDocument/2006/math" xmlns:v="urn:schemas-microsoft-com:vml" xmlns:wp14="http://schemas.microsoft.com/office/word/2010/wordprocessingDrawing" xmlns:wp="http://schemas.openxmlformats.org/drawingml/2006/wordprocessingDrawing" xmlns:w10="urn:schemas-microsoft-com:office:word" xmlns:w="http://schemas.openxmlformats.org/wordprocessingml/2006/main" xmlns:w14="http://schemas.microsoft.com/office/word/2010/wordml" xmlns:w15="http://schemas.microsoft.com/office/word/2012/wordml" xmlns:w16cex="http://schemas.microsoft.com/office/word/2018/wordml/cex" xmlns:w16cid="http://schemas.microsoft.com/office/word/2016/wordml/cid" xmlns:w16="http://schemas.microsoft.com/office/word/2018/wordml" xmlns:w16se="http://schemas.microsoft.com/office/word/2015/wordml/symex" xmlns:wpg="http://schemas.microsoft.com/office/word/2010/wordprocessingGroup" xmlns:wpi="http://schemas.microsoft.com/office/word/2010/wordprocessingInk" xmlns:wne="http://schemas.microsoft.com/office/word/2006/wordml" xmlns:wps="http://schemas.microsoft.com/office/word/2010/wordprocessingShape" mc:Ignorable="w14 w15 w16se w16cid w16 w16cex wp14">
+<w:document xmlns:wpc="http://schemas.microsoft.com/office/word/2010/wordprocessingCanvas" xmlns:cx="http://schemas.microsoft.com/office/drawing/2014/chartex" xmlns:cx1="http://schemas.microsoft.com/office/drawing/2015/9/8/chartex" xmlns:cx2="http://schemas.microsoft.com/office/drawing/2015/10/21/chartex" xmlns:cx3="http://schemas.microsoft.com/office/drawing/2016/5/9/chartex" xmlns:cx4="http://schemas.microsoft.com/office/drawing/2016/5/10/chartex" xmlns:cx5="http://schemas.microsoft.com/office/drawing/2016/5/11/chartex" xmlns:cx6="http://schemas.microsoft.com/office/drawing/2016/5/12/chartex" xmlns:cx7="http://schemas.microsoft.com/office/drawing/2016/5/13/chartex" xmlns:cx8="http://schemas.microsoft.com/office/drawing/2016/5/14/chartex" xmlns:mc="http://schemas.openxmlformats.org/markup-compatibility/2006" xmlns:aink="http://schemas.microsoft.com/office/drawing/2016/ink" xmlns:am3d="http://schemas.microsoft.com/office/drawing/2017/model3d" xmlns:o="urn:schemas-microsoft-com:office:office" xmlns:oel="http://schemas.microsoft.com/office/2019/extlst" xmlns:r="http://schemas.openxmlformats.org/officeDocument/2006/relationships" xmlns:m="http://schemas.openxmlformats.org/officeDocument/2006/math" xmlns:v="urn:schemas-microsoft-com:vml" xmlns:wp14="http://schemas.microsoft.com/office/word/2010/wordprocessingDrawing" xmlns:wp="http://schemas.openxmlformats.org/drawingml/2006/wordprocessingDrawing" xmlns:w10="urn:schemas-microsoft-com:office:word" xmlns:w="http://schemas.openxmlformats.org/wordprocessingml/2006/main" xmlns:w14="http://schemas.microsoft.com/office/word/2010/wordml" xmlns:w15="http://schemas.microsoft.com/office/word/2012/wordml" xmlns:w16cex="http://schemas.microsoft.com/office/word/2018/wordml/cex" xmlns:w16cid="http://schemas.microsoft.com/office/word/2016/wordml/cid" xmlns:w16="http://schemas.microsoft.com/office/word/2018/wordml" xmlns:w16du="http://schemas.microsoft.com/office/word/2023/wordml/word16du" xmlns:w16sdtdh="http://schemas.microsoft.com/office/word/2020/wordml/sdtdatahash" xmlns:w16sdtfl="http://schemas.microsoft.com/office/word/2024/wordml/sdtformatlock" xmlns:w16se="http://schemas.microsoft.com/office/word/2015/wordml/symex" xmlns:wpg="http://schemas.microsoft.com/office/word/2010/wordprocessingGroup" xmlns:wpi="http://schemas.microsoft.com/office/word/2010/wordprocessingInk" xmlns:wne="http://schemas.microsoft.com/office/word/2006/wordml" xmlns:wps="http://schemas.microsoft.com/office/word/2010/wordprocessingShape" mc:Ignorable="w14 w15 w16se w16cid w16 w16cex w16sdtdh w16sdtfl w16du wp14">
   <w:body>
     <w:p>
       <w:pPr>
@@ -980,7 +980,23 @@
                 <w:sz w:val="28"/>
                 <w:szCs w:val="28"/>
               </w:rPr>
-              <w:t xml:space="preserve">Linha 1 – Ator pressiona botão “Registre-se” e ascende para te de cadastro de usuário </w:t>
+              <w:t>Linha 1 – Ator pressiona botão “Registre-se” e ascende para te</w:t>
+            </w:r>
+            <w:r>
+              <w:rPr>
+                <w:rFonts w:ascii="Times New Roman" w:eastAsia="Times New Roman" w:hAnsi="Times New Roman" w:cs="Times New Roman"/>
+                <w:sz w:val="28"/>
+                <w:szCs w:val="28"/>
+              </w:rPr>
+              <w:t>la</w:t>
+            </w:r>
+            <w:r>
+              <w:rPr>
+                <w:rFonts w:ascii="Times New Roman" w:eastAsia="Times New Roman" w:hAnsi="Times New Roman" w:cs="Times New Roman"/>
+                <w:sz w:val="28"/>
+                <w:szCs w:val="28"/>
+              </w:rPr>
+              <w:t xml:space="preserve"> de cadastro de usuário </w:t>
             </w:r>
             <w:r>
               <w:rPr>
@@ -993,11 +1009,19 @@
             <w:r>
               <w:rPr>
                 <w:rFonts w:ascii="Times New Roman" w:eastAsia="Times New Roman" w:hAnsi="Times New Roman" w:cs="Times New Roman"/>
+                <w:sz w:val="28"/>
+                <w:szCs w:val="28"/>
+              </w:rPr>
+              <w:t>Ver</w:t>
+            </w:r>
+            <w:r>
+              <w:rPr>
+                <w:rFonts w:ascii="Times New Roman" w:eastAsia="Times New Roman" w:hAnsi="Times New Roman" w:cs="Times New Roman"/>
                 <w:color w:val="FF0000"/>
                 <w:sz w:val="28"/>
                 <w:szCs w:val="28"/>
               </w:rPr>
-              <w:t xml:space="preserve">Tela </w:t>
+              <w:t xml:space="preserve"> Caso de Uso 03: Manter Proprietário</w:t>
             </w:r>
             <w:r>
               <w:rPr>
@@ -1006,32 +1030,24 @@
                 <w:sz w:val="28"/>
                 <w:szCs w:val="28"/>
               </w:rPr>
-              <w:t>1</w:t>
-            </w:r>
-            <w:r>
-              <w:rPr>
-                <w:rFonts w:ascii="Times New Roman" w:eastAsia="Times New Roman" w:hAnsi="Times New Roman" w:cs="Times New Roman"/>
-                <w:color w:val="FF0000"/>
-                <w:sz w:val="28"/>
-                <w:szCs w:val="28"/>
-              </w:rPr>
-              <w:t>6</w:t>
-            </w:r>
-            <w:r>
-              <w:rPr>
-                <w:rFonts w:ascii="Times New Roman" w:eastAsia="Times New Roman" w:hAnsi="Times New Roman" w:cs="Times New Roman"/>
-                <w:sz w:val="28"/>
-                <w:szCs w:val="28"/>
-              </w:rPr>
-              <w:t>)</w:t>
-            </w:r>
-            <w:r>
-              <w:rPr>
-                <w:rFonts w:ascii="Times New Roman" w:eastAsia="Times New Roman" w:hAnsi="Times New Roman" w:cs="Times New Roman"/>
-                <w:sz w:val="28"/>
-                <w:szCs w:val="28"/>
-              </w:rPr>
-              <w:t>.</w:t>
+              <w:t xml:space="preserve"> </w:t>
+            </w:r>
+            <w:r>
+              <w:rPr>
+                <w:rFonts w:ascii="Times New Roman" w:eastAsia="Times New Roman" w:hAnsi="Times New Roman" w:cs="Times New Roman"/>
+                <w:color w:val="4C94D8" w:themeColor="text2" w:themeTint="80"/>
+                <w:sz w:val="28"/>
+                <w:szCs w:val="28"/>
+              </w:rPr>
+              <w:t>Seção: Inserir Proprietário</w:t>
+            </w:r>
+            <w:r>
+              <w:rPr>
+                <w:rFonts w:ascii="Times New Roman" w:eastAsia="Times New Roman" w:hAnsi="Times New Roman" w:cs="Times New Roman"/>
+                <w:sz w:val="28"/>
+                <w:szCs w:val="28"/>
+              </w:rPr>
+              <w:t>).</w:t>
             </w:r>
           </w:p>
         </w:tc>
@@ -1556,6 +1572,97 @@
           </w:p>
         </w:tc>
       </w:tr>
+      <w:tr>
+        <w:trPr>
+          <w:trHeight w:val="300"/>
+        </w:trPr>
+        <w:tc>
+          <w:tcPr>
+            <w:tcW w:w="3005" w:type="dxa"/>
+            <w:tcBorders>
+              <w:top w:val="single" w:sz="6" w:space="0" w:color="auto"/>
+              <w:left w:val="single" w:sz="6" w:space="0" w:color="auto"/>
+              <w:bottom w:val="single" w:sz="6" w:space="0" w:color="auto"/>
+              <w:right w:val="single" w:sz="6" w:space="0" w:color="auto"/>
+            </w:tcBorders>
+            <w:tcMar>
+              <w:left w:w="105" w:type="dxa"/>
+              <w:right w:w="105" w:type="dxa"/>
+            </w:tcMar>
+          </w:tcPr>
+          <w:p>
+            <w:pPr>
+              <w:jc w:val="center"/>
+              <w:rPr>
+                <w:rFonts w:ascii="Times New Roman" w:eastAsia="Times New Roman" w:hAnsi="Times New Roman" w:cs="Times New Roman"/>
+              </w:rPr>
+            </w:pPr>
+            <w:r>
+              <w:rPr>
+                <w:rFonts w:ascii="Times New Roman" w:eastAsia="Times New Roman" w:hAnsi="Times New Roman" w:cs="Times New Roman"/>
+              </w:rPr>
+              <w:t>13/08/2025</w:t>
+            </w:r>
+          </w:p>
+        </w:tc>
+        <w:tc>
+          <w:tcPr>
+            <w:tcW w:w="3005" w:type="dxa"/>
+            <w:tcBorders>
+              <w:top w:val="single" w:sz="6" w:space="0" w:color="auto"/>
+              <w:left w:val="single" w:sz="6" w:space="0" w:color="auto"/>
+              <w:bottom w:val="single" w:sz="6" w:space="0" w:color="auto"/>
+              <w:right w:val="single" w:sz="6" w:space="0" w:color="auto"/>
+            </w:tcBorders>
+            <w:tcMar>
+              <w:left w:w="105" w:type="dxa"/>
+              <w:right w:w="105" w:type="dxa"/>
+            </w:tcMar>
+          </w:tcPr>
+          <w:p>
+            <w:pPr>
+              <w:jc w:val="center"/>
+              <w:rPr>
+                <w:rFonts w:ascii="Times New Roman" w:eastAsia="Times New Roman" w:hAnsi="Times New Roman" w:cs="Times New Roman"/>
+              </w:rPr>
+            </w:pPr>
+            <w:r>
+              <w:rPr>
+                <w:rFonts w:ascii="Times New Roman" w:eastAsia="Times New Roman" w:hAnsi="Times New Roman" w:cs="Times New Roman"/>
+              </w:rPr>
+              <w:t>Amanda de Jesus Melo</w:t>
+            </w:r>
+          </w:p>
+        </w:tc>
+        <w:tc>
+          <w:tcPr>
+            <w:tcW w:w="3338" w:type="dxa"/>
+            <w:tcBorders>
+              <w:top w:val="single" w:sz="6" w:space="0" w:color="auto"/>
+              <w:left w:val="single" w:sz="6" w:space="0" w:color="auto"/>
+              <w:bottom w:val="single" w:sz="6" w:space="0" w:color="auto"/>
+              <w:right w:val="single" w:sz="6" w:space="0" w:color="auto"/>
+            </w:tcBorders>
+            <w:tcMar>
+              <w:left w:w="105" w:type="dxa"/>
+              <w:right w:w="105" w:type="dxa"/>
+            </w:tcMar>
+          </w:tcPr>
+          <w:p>
+            <w:pPr>
+              <w:rPr>
+                <w:rFonts w:ascii="Times New Roman" w:eastAsia="Times New Roman" w:hAnsi="Times New Roman" w:cs="Times New Roman"/>
+              </w:rPr>
+            </w:pPr>
+            <w:r>
+              <w:rPr>
+                <w:rFonts w:ascii="Times New Roman" w:eastAsia="Times New Roman" w:hAnsi="Times New Roman" w:cs="Times New Roman"/>
+              </w:rPr>
+              <w:t>Referenciar trecho de caso de uso que melhor descreve a ação de cadastro</w:t>
+            </w:r>
+          </w:p>
+        </w:tc>
+      </w:tr>
     </w:tbl>
     <w:p>
       <w:pPr>
@@ -1577,7 +1684,7 @@
 </file>
 
 <file path=word/numbering.xml><?xml version="1.0" encoding="utf-8"?>
-<w:numbering xmlns:wpc="http://schemas.microsoft.com/office/word/2010/wordprocessingCanvas" xmlns:cx="http://schemas.microsoft.com/office/drawing/2014/chartex" xmlns:cx1="http://schemas.microsoft.com/office/drawing/2015/9/8/chartex" xmlns:cx2="http://schemas.microsoft.com/office/drawing/2015/10/21/chartex" xmlns:cx3="http://schemas.microsoft.com/office/drawing/2016/5/9/chartex" xmlns:cx4="http://schemas.microsoft.com/office/drawing/2016/5/10/chartex" xmlns:cx5="http://schemas.microsoft.com/office/drawing/2016/5/11/chartex" xmlns:cx6="http://schemas.microsoft.com/office/drawing/2016/5/12/chartex" xmlns:cx7="http://schemas.microsoft.com/office/drawing/2016/5/13/chartex" xmlns:cx8="http://schemas.microsoft.com/office/drawing/2016/5/14/chartex" xmlns:mc="http://schemas.openxmlformats.org/markup-compatibility/2006" xmlns:aink="http://schemas.microsoft.com/office/drawing/2016/ink" xmlns:am3d="http://schemas.microsoft.com/office/drawing/2017/model3d" xmlns:o="urn:schemas-microsoft-com:office:office" xmlns:r="http://schemas.openxmlformats.org/officeDocument/2006/relationships" xmlns:m="http://schemas.openxmlformats.org/officeDocument/2006/math" xmlns:v="urn:schemas-microsoft-com:vml" xmlns:wp14="http://schemas.microsoft.com/office/word/2010/wordprocessingDrawing" xmlns:wp="http://schemas.openxmlformats.org/drawingml/2006/wordprocessingDrawing" xmlns:w10="urn:schemas-microsoft-com:office:word" xmlns:w="http://schemas.openxmlformats.org/wordprocessingml/2006/main" xmlns:w14="http://schemas.microsoft.com/office/word/2010/wordml" xmlns:w15="http://schemas.microsoft.com/office/word/2012/wordml" xmlns:w16cex="http://schemas.microsoft.com/office/word/2018/wordml/cex" xmlns:w16cid="http://schemas.microsoft.com/office/word/2016/wordml/cid" xmlns:w16="http://schemas.microsoft.com/office/word/2018/wordml" xmlns:w16se="http://schemas.microsoft.com/office/word/2015/wordml/symex" xmlns:wpg="http://schemas.microsoft.com/office/word/2010/wordprocessingGroup" xmlns:wpi="http://schemas.microsoft.com/office/word/2010/wordprocessingInk" xmlns:wne="http://schemas.microsoft.com/office/word/2006/wordml" xmlns:wps="http://schemas.microsoft.com/office/word/2010/wordprocessingShape" mc:Ignorable="w14 w15 w16se w16cid w16 w16cex wp14">
+<w:numbering xmlns:wpc="http://schemas.microsoft.com/office/word/2010/wordprocessingCanvas" xmlns:cx="http://schemas.microsoft.com/office/drawing/2014/chartex" xmlns:cx1="http://schemas.microsoft.com/office/drawing/2015/9/8/chartex" xmlns:cx2="http://schemas.microsoft.com/office/drawing/2015/10/21/chartex" xmlns:cx3="http://schemas.microsoft.com/office/drawing/2016/5/9/chartex" xmlns:cx4="http://schemas.microsoft.com/office/drawing/2016/5/10/chartex" xmlns:cx5="http://schemas.microsoft.com/office/drawing/2016/5/11/chartex" xmlns:cx6="http://schemas.microsoft.com/office/drawing/2016/5/12/chartex" xmlns:cx7="http://schemas.microsoft.com/office/drawing/2016/5/13/chartex" xmlns:cx8="http://schemas.microsoft.com/office/drawing/2016/5/14/chartex" xmlns:mc="http://schemas.openxmlformats.org/markup-compatibility/2006" xmlns:aink="http://schemas.microsoft.com/office/drawing/2016/ink" xmlns:am3d="http://schemas.microsoft.com/office/drawing/2017/model3d" xmlns:o="urn:schemas-microsoft-com:office:office" xmlns:oel="http://schemas.microsoft.com/office/2019/extlst" xmlns:r="http://schemas.openxmlformats.org/officeDocument/2006/relationships" xmlns:m="http://schemas.openxmlformats.org/officeDocument/2006/math" xmlns:v="urn:schemas-microsoft-com:vml" xmlns:wp14="http://schemas.microsoft.com/office/word/2010/wordprocessingDrawing" xmlns:wp="http://schemas.openxmlformats.org/drawingml/2006/wordprocessingDrawing" xmlns:w10="urn:schemas-microsoft-com:office:word" xmlns:w="http://schemas.openxmlformats.org/wordprocessingml/2006/main" xmlns:w14="http://schemas.microsoft.com/office/word/2010/wordml" xmlns:w15="http://schemas.microsoft.com/office/word/2012/wordml" xmlns:w16cex="http://schemas.microsoft.com/office/word/2018/wordml/cex" xmlns:w16cid="http://schemas.microsoft.com/office/word/2016/wordml/cid" xmlns:w16="http://schemas.microsoft.com/office/word/2018/wordml" xmlns:w16du="http://schemas.microsoft.com/office/word/2023/wordml/word16du" xmlns:w16sdtdh="http://schemas.microsoft.com/office/word/2020/wordml/sdtdatahash" xmlns:w16sdtfl="http://schemas.microsoft.com/office/word/2024/wordml/sdtformatlock" xmlns:w16se="http://schemas.microsoft.com/office/word/2015/wordml/symex" xmlns:wpg="http://schemas.microsoft.com/office/word/2010/wordprocessingGroup" xmlns:wpi="http://schemas.microsoft.com/office/word/2010/wordprocessingInk" xmlns:wne="http://schemas.microsoft.com/office/word/2006/wordml" xmlns:wps="http://schemas.microsoft.com/office/word/2010/wordprocessingShape" mc:Ignorable="w14 w15 w16se w16cid w16 w16cex w16sdtdh w16sdtfl w16du wp14">
   <w:abstractNum w:abstractNumId="0" w15:restartNumberingAfterBreak="0">
     <w:nsid w:val="5CDDF546"/>
     <w:multiLevelType w:val="hybridMultilevel"/>
@@ -1664,14 +1771,14 @@
       </w:pPr>
     </w:lvl>
   </w:abstractNum>
-  <w:num w:numId="1">
+  <w:num w:numId="1" w16cid:durableId="777140875">
     <w:abstractNumId w:val="0"/>
   </w:num>
 </w:numbering>
 </file>
 
 <file path=word/styles.xml><?xml version="1.0" encoding="utf-8"?>
-<w:styles xmlns:mc="http://schemas.openxmlformats.org/markup-compatibility/2006" xmlns:r="http://schemas.openxmlformats.org/officeDocument/2006/relationships" xmlns:w="http://schemas.openxmlformats.org/wordprocessingml/2006/main" xmlns:w14="http://schemas.microsoft.com/office/word/2010/wordml" xmlns:w15="http://schemas.microsoft.com/office/word/2012/wordml" xmlns:w16cex="http://schemas.microsoft.com/office/word/2018/wordml/cex" xmlns:w16cid="http://schemas.microsoft.com/office/word/2016/wordml/cid" xmlns:w16="http://schemas.microsoft.com/office/word/2018/wordml" xmlns:w16se="http://schemas.microsoft.com/office/word/2015/wordml/symex" mc:Ignorable="w14 w15 w16se w16cid w16 w16cex">
+<w:styles xmlns:mc="http://schemas.openxmlformats.org/markup-compatibility/2006" xmlns:r="http://schemas.openxmlformats.org/officeDocument/2006/relationships" xmlns:w="http://schemas.openxmlformats.org/wordprocessingml/2006/main" xmlns:w14="http://schemas.microsoft.com/office/word/2010/wordml" xmlns:w15="http://schemas.microsoft.com/office/word/2012/wordml" xmlns:w16cex="http://schemas.microsoft.com/office/word/2018/wordml/cex" xmlns:w16cid="http://schemas.microsoft.com/office/word/2016/wordml/cid" xmlns:w16="http://schemas.microsoft.com/office/word/2018/wordml" xmlns:w16du="http://schemas.microsoft.com/office/word/2023/wordml/word16du" xmlns:w16sdtdh="http://schemas.microsoft.com/office/word/2020/wordml/sdtdatahash" xmlns:w16sdtfl="http://schemas.microsoft.com/office/word/2024/wordml/sdtformatlock" xmlns:w16se="http://schemas.microsoft.com/office/word/2015/wordml/symex" mc:Ignorable="w14 w15 w16se w16cid w16 w16cex w16sdtdh w16sdtfl w16du">
   <w:docDefaults>
     <w:rPrDefault>
       <w:rPr>

</xml_diff>